<commit_message>
update jenkins note and add docs
</commit_message>
<xml_diff>
--- a/Jenkins/Labs Steps for Jenkins.docx
+++ b/Jenkins/Labs Steps for Jenkins.docx
@@ -1287,8 +1287,6 @@
           </wp:inline>
         </w:drawing>
       </w:r>
-      <w:bookmarkStart w:id="0" w:name="_GoBack"/>
-      <w:bookmarkEnd w:id="0"/>
     </w:p>
     <w:p/>
     <w:p>
@@ -1841,6 +1839,15 @@
           <w:szCs w:val="27"/>
         </w:rPr>
       </w:pPr>
+      <w:r>
+        <w:rPr>
+          <w:rFonts w:ascii="Arial" w:hAnsi="Arial" w:cs="Arial"/>
+          <w:color w:val="666666"/>
+          <w:sz w:val="27"/>
+          <w:szCs w:val="27"/>
+        </w:rPr>
+        <w:t xml:space="preserve">Reference : </w:t>
+      </w:r>
     </w:p>
     <w:p>
       <w:pPr>
@@ -1854,28 +1861,6 @@
           <w:szCs w:val="27"/>
         </w:rPr>
       </w:pPr>
-    </w:p>
-    <w:p>
-      <w:pPr>
-        <w:pStyle w:val="NormalWeb"/>
-        <w:shd w:val="clear" w:color="auto" w:fill="FFFFFF"/>
-        <w:spacing w:before="0" w:beforeAutospacing="0" w:after="360" w:afterAutospacing="0" w:line="401" w:lineRule="atLeast"/>
-        <w:rPr>
-          <w:rFonts w:ascii="Arial" w:hAnsi="Arial" w:cs="Arial"/>
-          <w:color w:val="666666"/>
-          <w:sz w:val="27"/>
-          <w:szCs w:val="27"/>
-        </w:rPr>
-      </w:pPr>
-      <w:r>
-        <w:rPr>
-          <w:rFonts w:ascii="Arial" w:hAnsi="Arial" w:cs="Arial"/>
-          <w:color w:val="666666"/>
-          <w:sz w:val="27"/>
-          <w:szCs w:val="27"/>
-        </w:rPr>
-        <w:t xml:space="preserve">Reference : </w:t>
-      </w:r>
       <w:hyperlink r:id="rId23" w:history="1">
         <w:r>
           <w:rPr>
@@ -1917,6 +1902,7 @@
           <w:sz w:val="39"/>
           <w:szCs w:val="39"/>
         </w:rPr>
+        <w:lastRenderedPageBreak/>
         <w:t>Poll SCM:</w:t>
       </w:r>
     </w:p>
@@ -2151,52 +2137,27 @@
           <w:sz w:val="32"/>
           <w:szCs w:val="32"/>
         </w:rPr>
-        <w:t>H</w:t>
-      </w:r>
-      <w:r>
+        <w:t>H/15 * * * * — every 15 min</w:t>
+      </w:r>
+    </w:p>
+    <w:p>
+      <w:pPr>
+        <w:numPr>
+          <w:ilvl w:val="0"/>
+          <w:numId w:val="3"/>
+        </w:numPr>
+        <w:shd w:val="clear" w:color="auto" w:fill="FFFFFF"/>
+        <w:spacing w:before="252" w:after="0" w:line="240" w:lineRule="auto"/>
+        <w:ind w:left="450"/>
         <w:rPr>
           <w:rFonts w:ascii="Georgia" w:hAnsi="Georgia" w:cs="Segoe UI"/>
           <w:spacing w:val="-1"/>
           <w:sz w:val="32"/>
           <w:szCs w:val="32"/>
         </w:rPr>
-        <w:t>/</w:t>
-      </w:r>
-      <w:r>
-        <w:rPr>
-          <w:rFonts w:ascii="Georgia" w:hAnsi="Georgia" w:cs="Segoe UI"/>
-          <w:spacing w:val="-1"/>
-          <w:sz w:val="32"/>
-          <w:szCs w:val="32"/>
-        </w:rPr>
-        <w:t>1</w:t>
-      </w:r>
-      <w:r>
-        <w:rPr>
-          <w:rFonts w:ascii="Georgia" w:hAnsi="Georgia" w:cs="Segoe UI"/>
-          <w:spacing w:val="-1"/>
-          <w:sz w:val="32"/>
-          <w:szCs w:val="32"/>
-        </w:rPr>
-        <w:t>5 * * * * — every 15 min</w:t>
-      </w:r>
-    </w:p>
-    <w:p>
-      <w:pPr>
-        <w:numPr>
-          <w:ilvl w:val="0"/>
-          <w:numId w:val="3"/>
-        </w:numPr>
-        <w:shd w:val="clear" w:color="auto" w:fill="FFFFFF"/>
-        <w:spacing w:before="252" w:after="0" w:line="240" w:lineRule="auto"/>
-        <w:ind w:left="450"/>
-        <w:rPr>
-          <w:rFonts w:ascii="Georgia" w:hAnsi="Georgia" w:cs="Segoe UI"/>
-          <w:spacing w:val="-1"/>
-          <w:sz w:val="32"/>
-          <w:szCs w:val="32"/>
-        </w:rPr>
-      </w:pPr>
+      </w:pPr>
+      <w:bookmarkStart w:id="0" w:name="_GoBack"/>
+      <w:bookmarkEnd w:id="0"/>
       <w:r>
         <w:rPr>
           <w:rFonts w:ascii="Georgia" w:hAnsi="Georgia" w:cs="Segoe UI"/>
@@ -2543,7 +2504,19 @@
         <w:t>In this setup, the log file is located at /var/log/jenkins/jenkins.log</w:t>
       </w:r>
     </w:p>
-    <w:p/>
+    <w:p>
+      <w:pPr>
+        <w:shd w:val="clear" w:color="auto" w:fill="FFFFFF"/>
+        <w:spacing w:before="100" w:beforeAutospacing="1" w:after="100" w:afterAutospacing="1" w:line="240" w:lineRule="auto"/>
+        <w:ind w:left="1440"/>
+        <w:rPr>
+          <w:rFonts w:ascii="Georgia" w:hAnsi="Georgia"/>
+          <w:color w:val="333333"/>
+          <w:sz w:val="23"/>
+          <w:szCs w:val="23"/>
+        </w:rPr>
+      </w:pPr>
+    </w:p>
     <w:sectPr>
       <w:pgSz w:w="11906" w:h="16838"/>
       <w:pgMar w:top="567" w:right="1440" w:bottom="567" w:left="1440" w:header="709" w:footer="709" w:gutter="0"/>

</xml_diff>